<commit_message>
Adcinando anaotaçoes estudo git  03-10-2020 as 1:24
</commit_message>
<xml_diff>
--- a/Estudo de GitHub/comandos do git.docx
+++ b/Estudo de GitHub/comandos do git.docx
@@ -4,15 +4,7 @@
   <w:body>
     <w:p>
       <w:r>
-        <w:t xml:space="preserve">Goiânia 02 de </w:t>
-      </w:r>
-      <w:proofErr w:type="gramStart"/>
-      <w:r>
-        <w:t>Janeiro</w:t>
-      </w:r>
-      <w:proofErr w:type="gramEnd"/>
-      <w:r>
-        <w:t xml:space="preserve"> de 2021</w:t>
+        <w:t>Goiânia 02 de Janeiro de 2021</w:t>
       </w:r>
     </w:p>
     <w:p>
@@ -432,90 +424,584 @@
         <w:t xml:space="preserve">On branch main: </w:t>
       </w:r>
       <w:r>
-        <w:t>Está informado qua</w:t>
+        <w:t>Está informado qual bra</w:t>
+      </w:r>
+      <w:r>
+        <w:t>n</w:t>
+      </w:r>
+      <w:r>
+        <w:t>ch que estamos.</w:t>
+      </w:r>
+    </w:p>
+    <w:p>
+      <w:pPr>
+        <w:pStyle w:val="PargrafodaLista"/>
+        <w:numPr>
+          <w:ilvl w:val="1"/>
+          <w:numId w:val="1"/>
+        </w:numPr>
+      </w:pPr>
+      <w:r>
+        <w:rPr>
+          <w:color w:val="ED7D31" w:themeColor="accent2"/>
+        </w:rPr>
+        <w:t xml:space="preserve">No commits yet: </w:t>
+      </w:r>
+      <w:r>
+        <w:t>Está informando que não foi feito comitê para branch local.</w:t>
+      </w:r>
+    </w:p>
+    <w:p>
+      <w:pPr>
+        <w:pStyle w:val="PargrafodaLista"/>
+        <w:numPr>
+          <w:ilvl w:val="1"/>
+          <w:numId w:val="1"/>
+        </w:numPr>
+      </w:pPr>
+      <w:r>
+        <w:rPr>
+          <w:color w:val="ED7D31" w:themeColor="accent2"/>
+        </w:rPr>
+        <w:t>Untrcked files:</w:t>
+      </w:r>
+      <w:r>
+        <w:t xml:space="preserve"> Está informando que os arquivos não sendo monitorados.</w:t>
+      </w:r>
+    </w:p>
+    <w:p>
+      <w:pPr>
+        <w:pStyle w:val="PargrafodaLista"/>
+        <w:numPr>
+          <w:ilvl w:val="1"/>
+          <w:numId w:val="1"/>
+        </w:numPr>
+      </w:pPr>
+      <w:r>
+        <w:rPr>
+          <w:color w:val="ED7D31" w:themeColor="accent2"/>
+        </w:rPr>
+        <w:t xml:space="preserve">Use “git add &lt;file&gt;...” to include in what will be committed): </w:t>
+      </w:r>
+      <w:r>
+        <w:t>Está informando que que para adicionar o arquivo em monitoramento pelo comando citado acima no texto.</w:t>
+      </w:r>
+    </w:p>
+    <w:p>
+      <w:pPr>
+        <w:pStyle w:val="PargrafodaLista"/>
+        <w:numPr>
+          <w:ilvl w:val="0"/>
+          <w:numId w:val="1"/>
+        </w:numPr>
+        <w:rPr>
+          <w:color w:val="5B9BD5" w:themeColor="accent1"/>
+        </w:rPr>
+      </w:pPr>
+      <w:r>
+        <w:t xml:space="preserve">Comando para ver os status dos arquivos =&gt; </w:t>
+      </w:r>
+      <w:r>
+        <w:rPr>
+          <w:color w:val="5B9BD5" w:themeColor="accent1"/>
+        </w:rPr>
+        <w:t xml:space="preserve">git </w:t>
+      </w:r>
+      <w:r>
+        <w:rPr>
+          <w:color w:val="5B9BD5" w:themeColor="accent1"/>
+        </w:rPr>
+        <w:t xml:space="preserve">Add. </w:t>
+      </w:r>
+    </w:p>
+    <w:p>
+      <w:pPr>
+        <w:pStyle w:val="PargrafodaLista"/>
+        <w:numPr>
+          <w:ilvl w:val="1"/>
+          <w:numId w:val="1"/>
+        </w:numPr>
+        <w:rPr>
+          <w:color w:val="5B9BD5" w:themeColor="accent1"/>
+        </w:rPr>
+      </w:pPr>
+      <w:r>
+        <w:t>Foto de quando o comando acionado vai ficar</w:t>
+      </w:r>
+      <w:r>
+        <w:t>.</w:t>
+      </w:r>
+    </w:p>
+    <w:p>
+      <w:pPr>
+        <w:pStyle w:val="PargrafodaLista"/>
+        <w:ind w:left="1440"/>
+        <w:rPr>
+          <w:color w:val="5B9BD5" w:themeColor="accent1"/>
+        </w:rPr>
+      </w:pPr>
+      <w:r>
+        <w:rPr>
+          <w:noProof/>
+          <w:color w:val="5B9BD5" w:themeColor="accent1"/>
+          <w:lang w:eastAsia="pt-BR"/>
+        </w:rPr>
+        <w:drawing>
+          <wp:inline distT="0" distB="0" distL="0" distR="0">
+            <wp:extent cx="4479290" cy="4187357"/>
+            <wp:effectExtent l="0" t="0" r="0" b="3810"/>
+            <wp:docPr id="6" name="Imagem 6"/>
+            <wp:cNvGraphicFramePr>
+              <a:graphicFrameLocks xmlns:a="http://schemas.openxmlformats.org/drawingml/2006/main" noChangeAspect="1"/>
+            </wp:cNvGraphicFramePr>
+            <a:graphic xmlns:a="http://schemas.openxmlformats.org/drawingml/2006/main">
+              <a:graphicData uri="http://schemas.openxmlformats.org/drawingml/2006/picture">
+                <pic:pic xmlns:pic="http://schemas.openxmlformats.org/drawingml/2006/picture">
+                  <pic:nvPicPr>
+                    <pic:cNvPr id="0" name="Picture 3"/>
+                    <pic:cNvPicPr>
+                      <a:picLocks noChangeAspect="1" noChangeArrowheads="1"/>
+                    </pic:cNvPicPr>
+                  </pic:nvPicPr>
+                  <pic:blipFill>
+                    <a:blip r:embed="rId9">
+                      <a:extLst>
+                        <a:ext uri="{28A0092B-C50C-407E-A947-70E740481C1C}">
+                          <a14:useLocalDpi xmlns:a14="http://schemas.microsoft.com/office/drawing/2010/main" val="0"/>
+                        </a:ext>
+                      </a:extLst>
+                    </a:blip>
+                    <a:srcRect/>
+                    <a:stretch>
+                      <a:fillRect/>
+                    </a:stretch>
+                  </pic:blipFill>
+                  <pic:spPr bwMode="auto">
+                    <a:xfrm>
+                      <a:off x="0" y="0"/>
+                      <a:ext cx="4498263" cy="4205094"/>
+                    </a:xfrm>
+                    <a:prstGeom prst="rect">
+                      <a:avLst/>
+                    </a:prstGeom>
+                    <a:noFill/>
+                    <a:ln>
+                      <a:noFill/>
+                    </a:ln>
+                  </pic:spPr>
+                </pic:pic>
+              </a:graphicData>
+            </a:graphic>
+          </wp:inline>
+        </w:drawing>
+      </w:r>
+    </w:p>
+    <w:p>
+      <w:pPr>
+        <w:pStyle w:val="PargrafodaLista"/>
+        <w:ind w:left="1440"/>
+        <w:rPr>
+          <w:color w:val="5B9BD5" w:themeColor="accent1"/>
+        </w:rPr>
+      </w:pPr>
+    </w:p>
+    <w:p>
+      <w:pPr>
+        <w:pStyle w:val="PargrafodaLista"/>
+        <w:numPr>
+          <w:ilvl w:val="1"/>
+          <w:numId w:val="1"/>
+        </w:numPr>
+      </w:pPr>
+      <w:r>
+        <w:t>Git status e para demostrar como vai ficar após do comando git add.</w:t>
+      </w:r>
+    </w:p>
+    <w:p>
+      <w:pPr>
+        <w:pStyle w:val="PargrafodaLista"/>
+        <w:numPr>
+          <w:ilvl w:val="1"/>
+          <w:numId w:val="1"/>
+        </w:numPr>
+        <w:rPr>
+          <w:color w:val="5B9BD5" w:themeColor="accent1"/>
+        </w:rPr>
+      </w:pPr>
+      <w:r>
+        <w:rPr>
+          <w:color w:val="ED7D31" w:themeColor="accent2"/>
+        </w:rPr>
+        <w:t xml:space="preserve">Use “git </w:t>
+      </w:r>
+      <w:r>
+        <w:rPr>
+          <w:color w:val="ED7D31" w:themeColor="accent2"/>
+        </w:rPr>
+        <w:t>rm –cached</w:t>
+      </w:r>
+      <w:r>
+        <w:rPr>
+          <w:color w:val="ED7D31" w:themeColor="accent2"/>
+        </w:rPr>
+        <w:t xml:space="preserve"> &lt;file&gt;...”</w:t>
+      </w:r>
+      <w:r>
+        <w:rPr>
+          <w:color w:val="ED7D31" w:themeColor="accent2"/>
+        </w:rPr>
+        <w:t xml:space="preserve"> to unstoge</w:t>
+      </w:r>
+      <w:r>
+        <w:rPr>
+          <w:color w:val="ED7D31" w:themeColor="accent2"/>
+        </w:rPr>
+        <w:t>):</w:t>
+      </w:r>
+      <w:r>
+        <w:rPr>
+          <w:color w:val="ED7D31" w:themeColor="accent2"/>
+        </w:rPr>
+        <w:t xml:space="preserve"> </w:t>
+      </w:r>
+      <w:r>
+        <w:t>Está informando que</w:t>
+      </w:r>
+      <w:r>
+        <w:t xml:space="preserve"> utilizando este comando vai remover este arquivo e deixa de monitorar o mesmo.</w:t>
+      </w:r>
+    </w:p>
+    <w:p>
+      <w:pPr>
+        <w:pStyle w:val="PargrafodaLista"/>
+        <w:numPr>
+          <w:ilvl w:val="0"/>
+          <w:numId w:val="1"/>
+        </w:numPr>
+        <w:spacing w:line="256" w:lineRule="auto"/>
+        <w:rPr>
+          <w:color w:val="5B9BD5" w:themeColor="accent1"/>
+        </w:rPr>
+      </w:pPr>
+      <w:r>
+        <w:t xml:space="preserve">Comando para ver os status dos arquivos =&gt; </w:t>
+      </w:r>
+      <w:r>
+        <w:rPr>
+          <w:color w:val="5B9BD5" w:themeColor="accent1"/>
+        </w:rPr>
+        <w:t>git commit –m”o texto e livre”</w:t>
+      </w:r>
+    </w:p>
+    <w:p>
+      <w:pPr>
+        <w:pStyle w:val="PargrafodaLista"/>
+        <w:numPr>
+          <w:ilvl w:val="1"/>
+          <w:numId w:val="1"/>
+        </w:numPr>
+        <w:rPr>
+          <w:color w:val="5B9BD5" w:themeColor="accent1"/>
+        </w:rPr>
+      </w:pPr>
+      <w:r>
+        <w:t>Foto de quando o comando acionado vai ficar</w:t>
+      </w:r>
+      <w:r>
+        <w:t>.</w:t>
+      </w:r>
+    </w:p>
+    <w:p>
+      <w:pPr>
+        <w:pStyle w:val="PargrafodaLista"/>
+        <w:spacing w:line="256" w:lineRule="auto"/>
+        <w:ind w:left="1440"/>
+        <w:rPr>
+          <w:color w:val="5B9BD5" w:themeColor="accent1"/>
+        </w:rPr>
+      </w:pPr>
+      <w:r>
+        <w:rPr>
+          <w:noProof/>
+          <w:lang w:eastAsia="pt-BR"/>
+        </w:rPr>
+        <w:drawing>
+          <wp:inline distT="0" distB="0" distL="0" distR="0" wp14:anchorId="1DF0C5B1" wp14:editId="301CC5DB">
+            <wp:extent cx="4525896" cy="1021715"/>
+            <wp:effectExtent l="0" t="0" r="8255" b="6985"/>
+            <wp:docPr id="10" name="Imagem 10"/>
+            <wp:cNvGraphicFramePr>
+              <a:graphicFrameLocks xmlns:a="http://schemas.openxmlformats.org/drawingml/2006/main" noChangeAspect="1"/>
+            </wp:cNvGraphicFramePr>
+            <a:graphic xmlns:a="http://schemas.openxmlformats.org/drawingml/2006/main">
+              <a:graphicData uri="http://schemas.openxmlformats.org/drawingml/2006/picture">
+                <pic:pic xmlns:pic="http://schemas.openxmlformats.org/drawingml/2006/picture">
+                  <pic:nvPicPr>
+                    <pic:cNvPr id="1" name=""/>
+                    <pic:cNvPicPr/>
+                  </pic:nvPicPr>
+                  <pic:blipFill>
+                    <a:blip r:embed="rId10"/>
+                    <a:stretch>
+                      <a:fillRect/>
+                    </a:stretch>
+                  </pic:blipFill>
+                  <pic:spPr>
+                    <a:xfrm>
+                      <a:off x="0" y="0"/>
+                      <a:ext cx="4532528" cy="1023212"/>
+                    </a:xfrm>
+                    <a:prstGeom prst="rect">
+                      <a:avLst/>
+                    </a:prstGeom>
+                  </pic:spPr>
+                </pic:pic>
+              </a:graphicData>
+            </a:graphic>
+          </wp:inline>
+        </w:drawing>
+      </w:r>
+    </w:p>
+    <w:p>
+      <w:pPr>
+        <w:pStyle w:val="PargrafodaLista"/>
+        <w:spacing w:line="256" w:lineRule="auto"/>
+        <w:ind w:left="1440"/>
+        <w:rPr>
+          <w:color w:val="5B9BD5" w:themeColor="accent1"/>
+        </w:rPr>
+      </w:pPr>
+    </w:p>
+    <w:p>
+      <w:pPr>
+        <w:pStyle w:val="PargrafodaLista"/>
+        <w:numPr>
+          <w:ilvl w:val="1"/>
+          <w:numId w:val="1"/>
+        </w:numPr>
+        <w:spacing w:line="256" w:lineRule="auto"/>
+      </w:pPr>
+      <w:r>
+        <w:t>E necessário um comentário no comitê.</w:t>
+      </w:r>
+    </w:p>
+    <w:p>
+      <w:pPr>
+        <w:pStyle w:val="PargrafodaLista"/>
+        <w:numPr>
+          <w:ilvl w:val="1"/>
+          <w:numId w:val="1"/>
+        </w:numPr>
+        <w:spacing w:line="256" w:lineRule="auto"/>
+      </w:pPr>
+      <w:r>
+        <w:t>1 Arquivo foi inserido com 175 linhas.</w:t>
+      </w:r>
+    </w:p>
+    <w:p>
+      <w:pPr>
+        <w:pStyle w:val="PargrafodaLista"/>
+        <w:numPr>
+          <w:ilvl w:val="1"/>
+          <w:numId w:val="1"/>
+        </w:numPr>
+        <w:spacing w:line="256" w:lineRule="auto"/>
+      </w:pPr>
+      <w:r>
+        <w:t>Criado um modo seu id no caso 100644 e nome do arquivo.</w:t>
+      </w:r>
+    </w:p>
+    <w:p>
+      <w:pPr>
+        <w:pStyle w:val="PargrafodaLista"/>
+        <w:spacing w:line="256" w:lineRule="auto"/>
+        <w:ind w:left="1440"/>
+      </w:pPr>
+    </w:p>
+    <w:p>
+      <w:pPr>
+        <w:pStyle w:val="PargrafodaLista"/>
+        <w:numPr>
+          <w:ilvl w:val="0"/>
+          <w:numId w:val="1"/>
+        </w:numPr>
+        <w:spacing w:line="256" w:lineRule="auto"/>
+        <w:rPr>
+          <w:color w:val="5B9BD5" w:themeColor="accent1"/>
+        </w:rPr>
+      </w:pPr>
+      <w:r>
+        <w:lastRenderedPageBreak/>
+        <w:t xml:space="preserve">Comando para ver os status dos arquivos =&gt; </w:t>
+      </w:r>
+      <w:r>
+        <w:rPr>
+          <w:color w:val="5B9BD5" w:themeColor="accent1"/>
+        </w:rPr>
+        <w:t>git log</w:t>
+      </w:r>
+    </w:p>
+    <w:p>
+      <w:pPr>
+        <w:pStyle w:val="PargrafodaLista"/>
+        <w:numPr>
+          <w:ilvl w:val="1"/>
+          <w:numId w:val="1"/>
+        </w:numPr>
+        <w:rPr>
+          <w:color w:val="5B9BD5" w:themeColor="accent1"/>
+        </w:rPr>
+      </w:pPr>
+      <w:r>
+        <w:t>Foto de quando o comando acionado vai ficar</w:t>
+      </w:r>
+      <w:r>
+        <w:t>.</w:t>
+      </w:r>
+    </w:p>
+    <w:p>
+      <w:pPr>
+        <w:pStyle w:val="PargrafodaLista"/>
+        <w:ind w:left="1440"/>
+        <w:rPr>
+          <w:color w:val="5B9BD5" w:themeColor="accent1"/>
+        </w:rPr>
+      </w:pPr>
+      <w:r>
+        <w:rPr>
+          <w:noProof/>
+          <w:lang w:eastAsia="pt-BR"/>
+        </w:rPr>
+        <w:drawing>
+          <wp:inline distT="0" distB="0" distL="0" distR="0" wp14:anchorId="4DA885F6" wp14:editId="34AF2EB8">
+            <wp:extent cx="4602736" cy="2816225"/>
+            <wp:effectExtent l="0" t="0" r="7620" b="3175"/>
+            <wp:docPr id="11" name="Imagem 11"/>
+            <wp:cNvGraphicFramePr>
+              <a:graphicFrameLocks xmlns:a="http://schemas.openxmlformats.org/drawingml/2006/main" noChangeAspect="1"/>
+            </wp:cNvGraphicFramePr>
+            <a:graphic xmlns:a="http://schemas.openxmlformats.org/drawingml/2006/main">
+              <a:graphicData uri="http://schemas.openxmlformats.org/drawingml/2006/picture">
+                <pic:pic xmlns:pic="http://schemas.openxmlformats.org/drawingml/2006/picture">
+                  <pic:nvPicPr>
+                    <pic:cNvPr id="1" name=""/>
+                    <pic:cNvPicPr/>
+                  </pic:nvPicPr>
+                  <pic:blipFill>
+                    <a:blip r:embed="rId11"/>
+                    <a:stretch>
+                      <a:fillRect/>
+                    </a:stretch>
+                  </pic:blipFill>
+                  <pic:spPr>
+                    <a:xfrm>
+                      <a:off x="0" y="0"/>
+                      <a:ext cx="4613904" cy="2823058"/>
+                    </a:xfrm>
+                    <a:prstGeom prst="rect">
+                      <a:avLst/>
+                    </a:prstGeom>
+                  </pic:spPr>
+                </pic:pic>
+              </a:graphicData>
+            </a:graphic>
+          </wp:inline>
+        </w:drawing>
+      </w:r>
+    </w:p>
+    <w:p>
+      <w:pPr>
+        <w:pStyle w:val="PargrafodaLista"/>
+        <w:ind w:left="1440"/>
+        <w:rPr>
+          <w:color w:val="5B9BD5" w:themeColor="accent1"/>
+        </w:rPr>
+      </w:pPr>
+    </w:p>
+    <w:p>
+      <w:pPr>
+        <w:pStyle w:val="PargrafodaLista"/>
+        <w:numPr>
+          <w:ilvl w:val="1"/>
+          <w:numId w:val="1"/>
+        </w:numPr>
+        <w:rPr>
+          <w:color w:val="5B9BD5" w:themeColor="accent1"/>
+        </w:rPr>
+      </w:pPr>
+      <w:r>
+        <w:rPr>
+          <w:color w:val="5B9BD5" w:themeColor="accent1"/>
+        </w:rPr>
+        <w:t>1 informação demostrar o rache do comitê que identificação única de cada comitê.</w:t>
+      </w:r>
+    </w:p>
+    <w:p>
+      <w:pPr>
+        <w:pStyle w:val="PargrafodaLista"/>
+        <w:numPr>
+          <w:ilvl w:val="1"/>
+          <w:numId w:val="1"/>
+        </w:numPr>
+        <w:rPr>
+          <w:color w:val="5B9BD5" w:themeColor="accent1"/>
+        </w:rPr>
+      </w:pPr>
+      <w:r>
+        <w:rPr>
+          <w:color w:val="5B9BD5" w:themeColor="accent1"/>
+        </w:rPr>
+        <w:t>(HEAD -&gt; main) e o ramos que se encontra Head(onde estamos no repositório) Main branch  principal que  apontamos os comitês.</w:t>
+      </w:r>
+    </w:p>
+    <w:p>
+      <w:pPr>
+        <w:pStyle w:val="PargrafodaLista"/>
+        <w:ind w:left="1440"/>
+        <w:rPr>
+          <w:color w:val="5B9BD5" w:themeColor="accent1"/>
+        </w:rPr>
+      </w:pPr>
+    </w:p>
+    <w:p>
+      <w:pPr>
+        <w:pStyle w:val="PargrafodaLista"/>
+        <w:ind w:left="1440"/>
+        <w:rPr>
+          <w:color w:val="5B9BD5" w:themeColor="accent1"/>
+        </w:rPr>
+      </w:pPr>
+      <w:r>
+        <w:rPr>
+          <w:color w:val="5B9BD5" w:themeColor="accent1"/>
+        </w:rPr>
+        <w:t xml:space="preserve"># parrei na aula vendo o histórico </w:t>
+      </w:r>
+      <w:r>
+        <w:rPr>
+          <w:color w:val="5B9BD5" w:themeColor="accent1"/>
+        </w:rPr>
+        <w:t xml:space="preserve"> no 1:40 minutos</w:t>
       </w:r>
       <w:bookmarkStart w:id="0" w:name="_GoBack"/>
       <w:bookmarkEnd w:id="0"/>
-      <w:r>
-        <w:t>l bra</w:t>
-      </w:r>
-      <w:r>
-        <w:t>n</w:t>
-      </w:r>
-      <w:r>
-        <w:t>ch que estamos.</w:t>
-      </w:r>
-    </w:p>
-    <w:p>
-      <w:pPr>
-        <w:pStyle w:val="PargrafodaLista"/>
-        <w:numPr>
-          <w:ilvl w:val="1"/>
-          <w:numId w:val="1"/>
-        </w:numPr>
-      </w:pPr>
-      <w:r>
-        <w:rPr>
-          <w:color w:val="ED7D31" w:themeColor="accent2"/>
-        </w:rPr>
-        <w:t xml:space="preserve">No commits yet: </w:t>
-      </w:r>
-      <w:r>
-        <w:t>Está informando que não foi feito comitê para branch local.</w:t>
-      </w:r>
-    </w:p>
-    <w:p>
-      <w:pPr>
-        <w:pStyle w:val="PargrafodaLista"/>
-        <w:numPr>
-          <w:ilvl w:val="1"/>
-          <w:numId w:val="1"/>
-        </w:numPr>
-      </w:pPr>
-      <w:r>
-        <w:rPr>
-          <w:color w:val="ED7D31" w:themeColor="accent2"/>
-        </w:rPr>
-        <w:t>Untrcked files:</w:t>
-      </w:r>
-      <w:r>
-        <w:t xml:space="preserve"> Está informando que os arquivos não sendo monitorados.</w:t>
-      </w:r>
-    </w:p>
-    <w:p>
-      <w:pPr>
-        <w:pStyle w:val="PargrafodaLista"/>
-        <w:numPr>
-          <w:ilvl w:val="1"/>
-          <w:numId w:val="1"/>
-        </w:numPr>
-      </w:pPr>
-      <w:r>
-        <w:rPr>
-          <w:color w:val="ED7D31" w:themeColor="accent2"/>
-        </w:rPr>
-        <w:t xml:space="preserve">Use “git add &lt;file&gt;...” to include in what will be committed): </w:t>
-      </w:r>
-      <w:r>
-        <w:t>Está informando que que para adicionar o arquivo em monitoramento pelo comando citado acima no texto.</w:t>
-      </w:r>
-    </w:p>
-    <w:p>
-      <w:pPr>
-        <w:pStyle w:val="PargrafodaLista"/>
-        <w:numPr>
-          <w:ilvl w:val="1"/>
-          <w:numId w:val="1"/>
-        </w:numPr>
-        <w:rPr>
-          <w:color w:val="5B9BD5" w:themeColor="accent1"/>
-        </w:rPr>
-      </w:pPr>
-    </w:p>
-    <w:p>
-      <w:pPr>
-        <w:pStyle w:val="PargrafodaLista"/>
-        <w:ind w:left="1440"/>
+    </w:p>
+    <w:p>
+      <w:pPr>
+        <w:pStyle w:val="PargrafodaLista"/>
+        <w:spacing w:line="256" w:lineRule="auto"/>
+        <w:rPr>
+          <w:color w:val="5B9BD5" w:themeColor="accent1"/>
+        </w:rPr>
+      </w:pPr>
+    </w:p>
+    <w:p>
+      <w:pPr>
+        <w:pStyle w:val="PargrafodaLista"/>
+        <w:numPr>
+          <w:ilvl w:val="0"/>
+          <w:numId w:val="1"/>
+        </w:numPr>
         <w:rPr>
           <w:color w:val="5B9BD5" w:themeColor="accent1"/>
         </w:rPr>
@@ -634,6 +1120,36 @@
   </w:abstractNum>
   <w:num w:numId="1">
     <w:abstractNumId w:val="0"/>
+  </w:num>
+  <w:num w:numId="2">
+    <w:abstractNumId w:val="0"/>
+    <w:lvlOverride w:ilvl="0">
+      <w:startOverride w:val="1"/>
+    </w:lvlOverride>
+    <w:lvlOverride w:ilvl="1">
+      <w:startOverride w:val="1"/>
+    </w:lvlOverride>
+    <w:lvlOverride w:ilvl="2">
+      <w:startOverride w:val="1"/>
+    </w:lvlOverride>
+    <w:lvlOverride w:ilvl="3">
+      <w:startOverride w:val="1"/>
+    </w:lvlOverride>
+    <w:lvlOverride w:ilvl="4">
+      <w:startOverride w:val="1"/>
+    </w:lvlOverride>
+    <w:lvlOverride w:ilvl="5">
+      <w:startOverride w:val="1"/>
+    </w:lvlOverride>
+    <w:lvlOverride w:ilvl="6">
+      <w:startOverride w:val="1"/>
+    </w:lvlOverride>
+    <w:lvlOverride w:ilvl="7">
+      <w:startOverride w:val="1"/>
+    </w:lvlOverride>
+    <w:lvlOverride w:ilvl="8">
+      <w:startOverride w:val="1"/>
+    </w:lvlOverride>
   </w:num>
 </w:numbering>
 </file>

</xml_diff>